<commit_message>
extend paper submission deadline.
</commit_message>
<xml_diff>
--- a/files/GeoIndustry_CFP_2023.docx
+++ b/files/GeoIndustry_CFP_2023.docx
@@ -1283,7 +1283,23 @@
                 <w:sz w:val="20"/>
                 <w:szCs w:val="20"/>
               </w:rPr>
-              <w:t>September 3, 2023</w:t>
+              <w:t xml:space="preserve">September </w:t>
+            </w:r>
+            <w:r>
+              <w:rPr>
+                <w:rFonts w:ascii="Calibri" w:hAnsi="Calibri" w:cs="Calibri"/>
+                <w:sz w:val="20"/>
+                <w:szCs w:val="20"/>
+              </w:rPr>
+              <w:t>15</w:t>
+            </w:r>
+            <w:r>
+              <w:rPr>
+                <w:rFonts w:ascii="Calibri" w:hAnsi="Calibri" w:cs="Calibri"/>
+                <w:sz w:val="20"/>
+                <w:szCs w:val="20"/>
+              </w:rPr>
+              <w:t>, 2023</w:t>
             </w:r>
           </w:p>
           <w:p>
@@ -1327,7 +1343,31 @@
                 <w:sz w:val="20"/>
                 <w:szCs w:val="20"/>
               </w:rPr>
-              <w:t>September 25, 2023</w:t>
+              <w:t>October</w:t>
+            </w:r>
+            <w:r>
+              <w:rPr>
+                <w:rFonts w:ascii="Calibri" w:hAnsi="Calibri" w:cs="Calibri"/>
+                <w:sz w:val="20"/>
+                <w:szCs w:val="20"/>
+              </w:rPr>
+              <w:t xml:space="preserve"> </w:t>
+            </w:r>
+            <w:r>
+              <w:rPr>
+                <w:rFonts w:ascii="Calibri" w:hAnsi="Calibri" w:cs="Calibri"/>
+                <w:sz w:val="20"/>
+                <w:szCs w:val="20"/>
+              </w:rPr>
+              <w:t>6</w:t>
+            </w:r>
+            <w:r>
+              <w:rPr>
+                <w:rFonts w:ascii="Calibri" w:hAnsi="Calibri" w:cs="Calibri"/>
+                <w:sz w:val="20"/>
+                <w:szCs w:val="20"/>
+              </w:rPr>
+              <w:t>, 2023</w:t>
             </w:r>
           </w:p>
           <w:p>

</xml_diff>